<commit_message>
Update Exercise - Objects-and-Classes.docx
</commit_message>
<xml_diff>
--- a/Programming for QA/2. Programming Advanced for QA/3. Objects and Classes and Definning Classes/03. Exercise/Exercise - Objects-and-Classes.docx
+++ b/Programming for QA/2. Programming Advanced for QA/3. Objects and Classes and Definning Classes/03. Exercise/Exercise - Objects-and-Classes.docx
@@ -871,12 +871,14 @@
         <w:spacing w:before="120" w:after="80"/>
         <w:rPr>
           <w:noProof/>
+          <w:highlight w:val="yellow"/>
           <w:lang w:val="bg-BG"/>
         </w:rPr>
       </w:pPr>
       <w:r>
         <w:rPr>
           <w:noProof/>
+          <w:highlight w:val="yellow"/>
         </w:rPr>
         <w:t>Articles</w:t>
       </w:r>
@@ -1692,12 +1694,14 @@
         </w:numPr>
         <w:rPr>
           <w:noProof/>
+          <w:highlight w:val="yellow"/>
           <w:lang w:val="bg-BG"/>
         </w:rPr>
       </w:pPr>
       <w:r>
         <w:rPr>
           <w:noProof/>
+          <w:highlight w:val="yellow"/>
         </w:rPr>
         <w:t>Teamwork Projects</w:t>
       </w:r>
@@ -8087,7 +8091,7 @@
                           <wp:extent cx="180000" cy="180000"/>
                           <wp:effectExtent l="0" t="0" r="0" b="0"/>
                           <wp:docPr id="3" name="Picture 3">
-                            <a:hlinkClick xmlns:a="http://schemas.openxmlformats.org/drawingml/2006/main" r:id="rId22"/>
+                            <a:hlinkClick xmlns:a="http://schemas.openxmlformats.org/drawingml/2006/main" r:id="rId2"/>
                           </wp:docPr>
                           <wp:cNvGraphicFramePr>
                             <a:graphicFrameLocks xmlns:a="http://schemas.openxmlformats.org/drawingml/2006/main" noChangeAspect="1"/>
@@ -8097,14 +8101,14 @@
                               <pic:pic xmlns:pic="http://schemas.openxmlformats.org/drawingml/2006/picture">
                                 <pic:nvPicPr>
                                   <pic:cNvPr id="3" name="Picture 3">
-                                    <a:hlinkClick r:id="rId22"/>
+                                    <a:hlinkClick r:id="rId2"/>
                                   </pic:cNvPr>
                                   <pic:cNvPicPr>
                                     <a:picLocks noChangeAspect="1" noChangeArrowheads="1"/>
                                   </pic:cNvPicPr>
                                 </pic:nvPicPr>
                                 <pic:blipFill>
-                                  <a:blip r:embed="rId23">
+                                  <a:blip r:embed="rId3">
                                     <a:extLst>
                                       <a:ext uri="{28A0092B-C50C-407E-A947-70E740481C1C}">
                                         <a14:useLocalDpi xmlns:a14="http://schemas.microsoft.com/office/drawing/2010/main" val="0"/>
@@ -8153,7 +8157,7 @@
                           <wp:extent cx="180000" cy="180000"/>
                           <wp:effectExtent l="0" t="0" r="0" b="0"/>
                           <wp:docPr id="2" name="Picture 2">
-                            <a:hlinkClick xmlns:a="http://schemas.openxmlformats.org/drawingml/2006/main" r:id="rId24"/>
+                            <a:hlinkClick xmlns:a="http://schemas.openxmlformats.org/drawingml/2006/main" r:id="rId4"/>
                           </wp:docPr>
                           <wp:cNvGraphicFramePr>
                             <a:graphicFrameLocks xmlns:a="http://schemas.openxmlformats.org/drawingml/2006/main" noChangeAspect="1"/>
@@ -8163,14 +8167,14 @@
                               <pic:pic xmlns:pic="http://schemas.openxmlformats.org/drawingml/2006/picture">
                                 <pic:nvPicPr>
                                   <pic:cNvPr id="2" name="Picture 2">
-                                    <a:hlinkClick r:id="rId24"/>
+                                    <a:hlinkClick r:id="rId4"/>
                                   </pic:cNvPr>
                                   <pic:cNvPicPr>
                                     <a:picLocks noChangeAspect="1" noChangeArrowheads="1"/>
                                   </pic:cNvPicPr>
                                 </pic:nvPicPr>
                                 <pic:blipFill>
-                                  <a:blip r:embed="rId25">
+                                  <a:blip r:embed="rId5">
                                     <a:extLst>
                                       <a:ext uri="{28A0092B-C50C-407E-A947-70E740481C1C}">
                                         <a14:useLocalDpi xmlns:a14="http://schemas.microsoft.com/office/drawing/2010/main" val="0"/>
@@ -8219,7 +8223,7 @@
                           <wp:extent cx="180000" cy="180000"/>
                           <wp:effectExtent l="0" t="0" r="0" b="0"/>
                           <wp:docPr id="5" name="Picture 5" title="Software University @ Facebook">
-                            <a:hlinkClick xmlns:a="http://schemas.openxmlformats.org/drawingml/2006/main" r:id="rId26"/>
+                            <a:hlinkClick xmlns:a="http://schemas.openxmlformats.org/drawingml/2006/main" r:id="rId6"/>
                           </wp:docPr>
                           <wp:cNvGraphicFramePr>
                             <a:graphicFrameLocks xmlns:a="http://schemas.openxmlformats.org/drawingml/2006/main" noChangeAspect="1"/>
@@ -8229,12 +8233,12 @@
                               <pic:pic xmlns:pic="http://schemas.openxmlformats.org/drawingml/2006/picture">
                                 <pic:nvPicPr>
                                   <pic:cNvPr id="5" name="Picture 5" title="Software University @ Facebook">
-                                    <a:hlinkClick r:id="rId26"/>
+                                    <a:hlinkClick r:id="rId6"/>
                                   </pic:cNvPr>
                                   <pic:cNvPicPr/>
                                 </pic:nvPicPr>
                                 <pic:blipFill>
-                                  <a:blip r:embed="rId27"/>
+                                  <a:blip r:embed="rId7"/>
                                   <a:stretch>
                                     <a:fillRect/>
                                   </a:stretch>
@@ -8272,7 +8276,7 @@
                           <wp:extent cx="180000" cy="180000"/>
                           <wp:effectExtent l="0" t="0" r="0" b="0"/>
                           <wp:docPr id="20" name="Picture 20">
-                            <a:hlinkClick xmlns:a="http://schemas.openxmlformats.org/drawingml/2006/main" r:id="rId28"/>
+                            <a:hlinkClick xmlns:a="http://schemas.openxmlformats.org/drawingml/2006/main" r:id="rId8"/>
                           </wp:docPr>
                           <wp:cNvGraphicFramePr>
                             <a:graphicFrameLocks xmlns:a="http://schemas.openxmlformats.org/drawingml/2006/main" noChangeAspect="1"/>
@@ -8282,20 +8286,20 @@
                               <pic:pic xmlns:pic="http://schemas.openxmlformats.org/drawingml/2006/picture">
                                 <pic:nvPicPr>
                                   <pic:cNvPr id="20" name="Picture 20">
-                                    <a:hlinkClick r:id="rId28"/>
+                                    <a:hlinkClick r:id="rId8"/>
                                   </pic:cNvPr>
                                   <pic:cNvPicPr>
                                     <a:picLocks noChangeAspect="1" noChangeArrowheads="1"/>
                                   </pic:cNvPicPr>
                                 </pic:nvPicPr>
                                 <pic:blipFill>
-                                  <a:blip r:embed="rId29">
+                                  <a:blip r:embed="rId9">
                                     <a:extLst>
                                       <a:ext uri="{28A0092B-C50C-407E-A947-70E740481C1C}">
                                         <a14:useLocalDpi xmlns:a14="http://schemas.microsoft.com/office/drawing/2010/main" val="0"/>
                                       </a:ext>
                                       <a:ext uri="{837473B0-CC2E-450A-ABE3-18F120FF3D39}">
-                                        <a1611:picAttrSrcUrl xmlns:a1611="http://schemas.microsoft.com/office/drawing/2016/11/main" r:id="rId30"/>
+                                        <a1611:picAttrSrcUrl xmlns:a1611="http://schemas.microsoft.com/office/drawing/2016/11/main" r:id="rId10"/>
                                       </a:ext>
                                     </a:extLst>
                                   </a:blip>
@@ -8341,7 +8345,7 @@
                           <wp:extent cx="180000" cy="180000"/>
                           <wp:effectExtent l="0" t="0" r="0" b="0"/>
                           <wp:docPr id="7" name="Picture 7" title="Software University @ Twitter">
-                            <a:hlinkClick xmlns:a="http://schemas.openxmlformats.org/drawingml/2006/main" r:id="rId31"/>
+                            <a:hlinkClick xmlns:a="http://schemas.openxmlformats.org/drawingml/2006/main" r:id="rId11"/>
                           </wp:docPr>
                           <wp:cNvGraphicFramePr>
                             <a:graphicFrameLocks xmlns:a="http://schemas.openxmlformats.org/drawingml/2006/main" noChangeAspect="1"/>
@@ -8351,12 +8355,12 @@
                               <pic:pic xmlns:pic="http://schemas.openxmlformats.org/drawingml/2006/picture">
                                 <pic:nvPicPr>
                                   <pic:cNvPr id="7" name="Picture 7" title="Software University @ Twitter">
-                                    <a:hlinkClick r:id="rId31"/>
+                                    <a:hlinkClick r:id="rId11"/>
                                   </pic:cNvPr>
                                   <pic:cNvPicPr/>
                                 </pic:nvPicPr>
                                 <pic:blipFill>
-                                  <a:blip r:embed="rId32"/>
+                                  <a:blip r:embed="rId12"/>
                                   <a:stretch>
                                     <a:fillRect/>
                                   </a:stretch>
@@ -8394,7 +8398,7 @@
                           <wp:extent cx="180000" cy="180000"/>
                           <wp:effectExtent l="0" t="0" r="0" b="0"/>
                           <wp:docPr id="17" name="Picture 17" title="Software University @ YouTube">
-                            <a:hlinkClick xmlns:a="http://schemas.openxmlformats.org/drawingml/2006/main" r:id="rId33"/>
+                            <a:hlinkClick xmlns:a="http://schemas.openxmlformats.org/drawingml/2006/main" r:id="rId13"/>
                           </wp:docPr>
                           <wp:cNvGraphicFramePr>
                             <a:graphicFrameLocks xmlns:a="http://schemas.openxmlformats.org/drawingml/2006/main" noChangeAspect="1"/>
@@ -8404,12 +8408,12 @@
                               <pic:pic xmlns:pic="http://schemas.openxmlformats.org/drawingml/2006/picture">
                                 <pic:nvPicPr>
                                   <pic:cNvPr id="17" name="Picture 17" title="Software University @ YouTube">
-                                    <a:hlinkClick r:id="rId33"/>
+                                    <a:hlinkClick r:id="rId13"/>
                                   </pic:cNvPr>
                                   <pic:cNvPicPr/>
                                 </pic:nvPicPr>
                                 <pic:blipFill>
-                                  <a:blip r:embed="rId34"/>
+                                  <a:blip r:embed="rId14"/>
                                   <a:stretch>
                                     <a:fillRect/>
                                   </a:stretch>
@@ -8447,7 +8451,7 @@
                           <wp:extent cx="180000" cy="180000"/>
                           <wp:effectExtent l="0" t="0" r="0" b="0"/>
                           <wp:docPr id="21" name="Picture 21">
-                            <a:hlinkClick xmlns:a="http://schemas.openxmlformats.org/drawingml/2006/main" r:id="rId35"/>
+                            <a:hlinkClick xmlns:a="http://schemas.openxmlformats.org/drawingml/2006/main" r:id="rId15"/>
                           </wp:docPr>
                           <wp:cNvGraphicFramePr>
                             <a:graphicFrameLocks xmlns:a="http://schemas.openxmlformats.org/drawingml/2006/main" noChangeAspect="1"/>
@@ -8457,14 +8461,14 @@
                               <pic:pic xmlns:pic="http://schemas.openxmlformats.org/drawingml/2006/picture">
                                 <pic:nvPicPr>
                                   <pic:cNvPr id="21" name="Picture 21">
-                                    <a:hlinkClick r:id="rId35"/>
+                                    <a:hlinkClick r:id="rId15"/>
                                   </pic:cNvPr>
                                   <pic:cNvPicPr>
                                     <a:picLocks noChangeAspect="1" noChangeArrowheads="1"/>
                                   </pic:cNvPicPr>
                                 </pic:nvPicPr>
                                 <pic:blipFill rotWithShape="1">
-                                  <a:blip r:embed="rId36">
+                                  <a:blip r:embed="rId16">
                                     <a:extLst>
                                       <a:ext uri="{28A0092B-C50C-407E-A947-70E740481C1C}">
                                         <a14:useLocalDpi xmlns:a14="http://schemas.microsoft.com/office/drawing/2010/main" val="0"/>
@@ -8516,7 +8520,7 @@
                           <wp:extent cx="180000" cy="180000"/>
                           <wp:effectExtent l="0" t="0" r="0" b="0"/>
                           <wp:docPr id="22" name="Picture 22">
-                            <a:hlinkClick xmlns:a="http://schemas.openxmlformats.org/drawingml/2006/main" r:id="rId37"/>
+                            <a:hlinkClick xmlns:a="http://schemas.openxmlformats.org/drawingml/2006/main" r:id="rId17"/>
                           </wp:docPr>
                           <wp:cNvGraphicFramePr>
                             <a:graphicFrameLocks xmlns:a="http://schemas.openxmlformats.org/drawingml/2006/main" noChangeAspect="1"/>
@@ -8526,14 +8530,14 @@
                               <pic:pic xmlns:pic="http://schemas.openxmlformats.org/drawingml/2006/picture">
                                 <pic:nvPicPr>
                                   <pic:cNvPr id="22" name="Picture 22">
-                                    <a:hlinkClick r:id="rId37"/>
+                                    <a:hlinkClick r:id="rId17"/>
                                   </pic:cNvPr>
                                   <pic:cNvPicPr>
                                     <a:picLocks noChangeAspect="1" noChangeArrowheads="1"/>
                                   </pic:cNvPicPr>
                                 </pic:nvPicPr>
                                 <pic:blipFill>
-                                  <a:blip r:embed="rId38">
+                                  <a:blip r:embed="rId18">
                                     <a:extLst>
                                       <a:ext uri="{28A0092B-C50C-407E-A947-70E740481C1C}">
                                         <a14:useLocalDpi xmlns:a14="http://schemas.microsoft.com/office/drawing/2010/main" val="0"/>
@@ -8582,7 +8586,7 @@
                           <wp:extent cx="180000" cy="180000"/>
                           <wp:effectExtent l="0" t="0" r="0" b="0"/>
                           <wp:docPr id="23" name="Picture 23" title="Software University: Email Us">
-                            <a:hlinkClick xmlns:a="http://schemas.openxmlformats.org/drawingml/2006/main" r:id="rId39"/>
+                            <a:hlinkClick xmlns:a="http://schemas.openxmlformats.org/drawingml/2006/main" r:id="rId19"/>
                           </wp:docPr>
                           <wp:cNvGraphicFramePr>
                             <a:graphicFrameLocks xmlns:a="http://schemas.openxmlformats.org/drawingml/2006/main" noChangeAspect="1"/>
@@ -8592,12 +8596,12 @@
                               <pic:pic xmlns:pic="http://schemas.openxmlformats.org/drawingml/2006/picture">
                                 <pic:nvPicPr>
                                   <pic:cNvPr id="23" name="Picture 23" title="Software University: Email Us">
-                                    <a:hlinkClick r:id="rId39"/>
+                                    <a:hlinkClick r:id="rId19"/>
                                   </pic:cNvPr>
                                   <pic:cNvPicPr/>
                                 </pic:nvPicPr>
                                 <pic:blipFill>
-                                  <a:blip r:embed="rId40"/>
+                                  <a:blip r:embed="rId20"/>
                                   <a:stretch>
                                     <a:fillRect/>
                                   </a:stretch>
@@ -8659,7 +8663,7 @@
                   </pic:cNvPicPr>
                 </pic:nvPicPr>
                 <pic:blipFill>
-                  <a:blip r:embed="rId41">
+                  <a:blip r:embed="rId22">
                     <a:extLst>
                       <a:ext uri="{28A0092B-C50C-407E-A947-70E740481C1C}">
                         <a14:useLocalDpi xmlns:a14="http://schemas.microsoft.com/office/drawing/2010/main" val="0"/>

</xml_diff>